<commit_message>
New translations referrals interview information & consent form_v1.docx (Xhosa)
</commit_message>
<xml_diff>
--- a/translations/parenttext_5day_south_africa/xh/xh_Referrals interview information & consent form_v1.docx
+++ b/translations/parenttext_5day_south_africa/xh/xh_Referrals interview information & consent form_v1.docx
@@ -14,7 +14,7 @@
         <w:pStyle w:val="P68B1DB1-Normal1"/>
       </w:pPr>
       <w:r>
-        <w:t xml:space="preserve">Appendix 17: SWIFT Referrals Interview: Information Sheet and Consent Form</w:t>
+        <w:t xml:space="preserve">Isihlomelo se-17: Udliwano-ndlebe loKuthunyelwa lwe-SWIFT: Iphepha loLwazi kunye neFomu yeMvume</w:t>
       </w:r>
       <w:r>
         <w:rPr>
@@ -432,15 +432,15 @@
         <w:spacing w:after="240" w:before="240" w:line="240" w:lineRule="auto"/>
       </w:pPr>
       <w:r>
-        <w:t xml:space="preserve">Your experience with the ParentText programme is vital to our study. We would love to hear specifically about your experience with the referral menu. This interview is part of a study carried out by researchers from the Universities of Cape Town in South Africa and the University of Oxford in the United Kingdom. </w:t>
-      </w:r>
-    </w:p>
-    <w:p>
-      <w:pPr>
-        <w:spacing w:after="240" w:before="240" w:line="240" w:lineRule="auto"/>
-      </w:pPr>
-      <w:r>
-        <w:t xml:space="preserve">Before you decide if you’d like to be interviewed, it’s important for you to know why we’re doing this research and what participating in it would involve. All the information you might need is explained below but if you have any questions about your participation or our study, please email the study team at swift@globalparenting.org or message us on WhatsApp at +27 XX XXX XXXX. We’re here to help you!</w:t>
+        <w:t xml:space="preserve">Amava akho nenkqubo ye-ParentText abalulekile kuphononongo lwethu. Singathanda ukuva ngokuthe ngqo malunga namava akho ngemenyu yokuthunyelwa. Oludliwano-ndlebe luyinxalenye yophononongo olwenziwa ngabaphandi abaphuma kwiDyunivesithi yaseKapa kunye neyoMzantsi Afrika kunye neDyunivesithi yaseOxford eUnited Kingdom. </w:t>
+      </w:r>
+    </w:p>
+    <w:p>
+      <w:pPr>
+        <w:spacing w:after="240" w:before="240" w:line="240" w:lineRule="auto"/>
+      </w:pPr>
+      <w:r>
+        <w:t xml:space="preserve">Phambi kokuba ugqibe ekubeni ungathanda na ukuba nodliwano-ndlebe, kubalulekile ukuba wazi kutheni sisenza oluphando nje kwaye ukuthatha inxalenye kungaquka ntoni. Lonke ulwazi ozakuludinga luchaziwe ngezantsi kodwa ukuba unayo nayiphi na imibuzo malunga nokuthatha inxaxheba okanye ngophando lwethu, ndicela u-imeyilele iqela lophononongo ku swift@globalparenting.org okanye uthumele umyalezo kuthi ku WhatsApp at +27 XX XXX XXXX. Silapha ukuzokunceda wena!</w:t>
       </w:r>
     </w:p>
     <w:p>
@@ -460,7 +460,7 @@
         <w:spacing w:after="240" w:before="240" w:line="240" w:lineRule="auto"/>
       </w:pPr>
       <w:r>
-        <w:t xml:space="preserve">We would like to have a telephonic conversation with you which will last a maximum of 30 minutes. One of our researchers will call you to speak to you at a time that is convenient for you. There are no right or wrong answers, we just want to hear your experience and opinion of the chatbot. Please make sure that when we call, that you only let the interview start when you are in a private space where you feel comfortable to talk without being overheard or interrupted. If while you are being interviewed, you are interrupted, please ask the researcher to pause until you feel safe to continue talking.</w:t>
+        <w:t xml:space="preserve">Singathanda ukuba nencoko ngomxeba nawe ozakuthatha imizuzu engamashumi amathathu ubude. Omnye wabaphandi bethu uzakutsalela umnxeba athethe nawe ngexesha elikulungeleyo wena. There are no right or wrong answers, we just want to hear your experience and opinion of the chatbot. Nceda uqinisekise ukuba xa sikutsalela umnxeba, uvumela kuphela udliwano-ndlebe ukuba luqale xa ukwindawo yabucala apho uziva ukhululekile ukuthetha ngaphandle kokumanyelwa okanye ukuphazanyiswa. Ukuba ngelixa wenziwa udliwano-ndlebe, uye waphazamiseka, ndicela ucele umphandi ukuba ame ude uzive ukhuselekile ukuqhubeka nokuthetha.</w:t>
       </w:r>
     </w:p>
     <w:p>
@@ -472,15 +472,15 @@
         <w:pStyle w:val="P68B1DB1-Normal2"/>
       </w:pPr>
       <w:r>
-        <w:t xml:space="preserve">Why have I been invited to the interview?</w:t>
-      </w:r>
-    </w:p>
-    <w:p>
-      <w:pPr>
-        <w:spacing w:after="240" w:before="240" w:line="240" w:lineRule="auto"/>
-      </w:pPr>
-      <w:r>
-        <w:t xml:space="preserve">We would like to know more about your experience of the Help menu and the referral services provided. We would like to know what worked for you, and what needs to change, so that we can improve the experience for you and other parents like you in the future. </w:t>
+        <w:t xml:space="preserve">Kutheni ndimenyiwe nje kudliwano-ndlebe?</w:t>
+      </w:r>
+    </w:p>
+    <w:p>
+      <w:pPr>
+        <w:spacing w:after="240" w:before="240" w:line="240" w:lineRule="auto"/>
+      </w:pPr>
+      <w:r>
+        <w:t xml:space="preserve">Singathanda ukwazi ngakumbi malunga namava akho nge menyu yoNcedo kunye neenkozo zokuthunyelwa ozinikiweyo. Singathanda ukwazi ukuba yintoni ekusebenzeleyo, kwaye yintoni ekufuneka itshintshe, ukuze siphucule amava akho kunye nawabanye abazali njengawe kwixesha elizayo. </w:t>
       </w:r>
     </w:p>
     <w:p>
@@ -492,15 +492,15 @@
         <w:pStyle w:val="P68B1DB1-Normal2"/>
       </w:pPr>
       <w:r>
-        <w:t xml:space="preserve">Do I have to agree to be interviewed?</w:t>
-      </w:r>
-    </w:p>
-    <w:p>
-      <w:pPr>
-        <w:spacing w:after="240" w:before="240" w:line="240" w:lineRule="auto"/>
-      </w:pPr>
-      <w:r>
-        <w:t xml:space="preserve">No, it's up to you if you want to be interviewed or not. If you don't want to be interviewed, there will be no implications to you or your family. If you do choose to be interviewed but don't want to answer some questions, you can skip these or stop at any time by telling your interviewer. </w:t>
+        <w:t xml:space="preserve">Ingaba kufuneka ndivume ukuba nodliwano-ndlebe?</w:t>
+      </w:r>
+    </w:p>
+    <w:p>
+      <w:pPr>
+        <w:spacing w:after="240" w:before="240" w:line="240" w:lineRule="auto"/>
+      </w:pPr>
+      <w:r>
+        <w:t xml:space="preserve">Hayi, kuxhomekeke kuwe ukuba uyafuna ukwenziwa udliwano-ndlebe okanye hayi. Ukuba awukufuni ukwenziwa udliwano-ndlebe, akuzokubakho ziphumo kuwe okanye kusapho lwakho. Ukuba uyakhetha ukwenziwa udliwano-ndlebe kodwa awufuni ukuphendula eminye imibuzo, ungayitsiba okanye ume nanini ngokuxelela umntu okwenza udliwano-ndlebe. </w:t>
       </w:r>
     </w:p>
     <w:p>
@@ -511,7 +511,7 @@
         <w:rPr>
           <w:b w:val="1"/>
         </w:rPr>
-        <w:t xml:space="preserve">What happens with my information?</w:t>
+        <w:t xml:space="preserve">Kwenzeka ntoni ngolwazi lwam?</w:t>
       </w:r>
       <w:r>
         <w:t xml:space="preserve"> </w:t>
@@ -522,15 +522,15 @@
         <w:spacing w:after="240" w:before="240" w:line="240" w:lineRule="auto"/>
       </w:pPr>
       <w:r>
-        <w:t xml:space="preserve">To protect your personal information (including your real name, contact details, and any other information that can identify you), we will give you a participant number, and you can choose a name you want us to call you during the interview.</w:t>
-      </w:r>
-    </w:p>
-    <w:p>
-      <w:pPr>
-        <w:spacing w:after="240" w:before="240" w:line="240" w:lineRule="auto"/>
-      </w:pPr>
-      <w:r>
-        <w:t xml:space="preserve">With your permission, we will record the interview to help us remember the discussion and later write down what was said. We will delete any personal information we collect from you at the end of the study and, after transcribing your interview, change any data which might lead to identification at the point of transcription. We may use an artificial intelligence (AI) software, Microsoft Transcriber, to transcribe the interviews at first, and then we will check/review these transcriptions. This AI-generated information will be processed and stored securely on password-protected University of Cape Town servers, and in accordance with POPIA. Only authorised members of the research team will be able to access it, and this data will be owned by the Global Parenting Initiative at the University of Cape Town.</w:t>
+        <w:t xml:space="preserve">Ukukhusela iinkcukacha zakho (kuquka igama lakho lokwenene, inkcukacha zoqhagamshelwano, kunye naluphi na olunye ulwazi olungakuchaza wena), sizakunika inombolo yokuthatha inxaxheba, kwaye ungazikhethela igama ofuna sikubize ngalo ngexesha lodliwano-ndlebe.</w:t>
+      </w:r>
+    </w:p>
+    <w:p>
+      <w:pPr>
+        <w:spacing w:after="240" w:before="240" w:line="240" w:lineRule="auto"/>
+      </w:pPr>
+      <w:r>
+        <w:t xml:space="preserve">Ngemvume yakho, sizakushicilela oludliwano-ndlebe ukusinceda sikhumbule ebesixoxe ngako kwaye kamva sikubhale phantsi obekuthethiwe. Sizakuzicima naziphi na inkcukacha zakho esiziqokeleleyo kuwe ekupheleni koluphononongo kwaye, emva kokubhala udliwano-ndlebe lwakho, sitshintshe nayiphi na idatha enokukhokhelela ekukuchazeni kwixesha lokukhuphela. Sinokusebenzisa i-software ye-Artificial Intelligence (AI), iMicrosoft Transcriber, ukukhuphela udliwano-ndlebe ekuqaleni, emva koko siya kujonga/sijongisise oku kukhutshelweyo. Olu lwazi luveliswe yi-AI luya kuqwalaselwa kwaye lugcinwe ngokukhuselekileyo kwiiseva zeDyunivesithi yaseKapa ezikhuselwe ngokuyimfihlo, kwaye ngokungqinelana nePOPIA. Ngamalungu eqela lophando kuphela agunyazisiweyo aya kukwazi ukufikelela kuyo, kwaye le datha iya kuba yeye Global Parenting Initiative kwiDyunivesithi yaseKapa.</w:t>
       </w:r>
     </w:p>
     <w:p>
@@ -542,7 +542,7 @@
         <w:pStyle w:val="P68B1DB1-Normal2"/>
       </w:pPr>
       <w:r>
-        <w:t xml:space="preserve">Do I get anything for being interviewed? </w:t>
+        <w:t xml:space="preserve">Ingaba ikhona into endiyifumanayo ngokwenziwa oludliwano-ndlebe? </w:t>
       </w:r>
     </w:p>
     <w:p>
@@ -561,7 +561,7 @@
         <w:rPr>
           <w:b w:val="1"/>
         </w:rPr>
-        <w:t xml:space="preserve">What happens to my information if I agree to be interviewed?</w:t>
+        <w:t xml:space="preserve">Kwenzeka ntoni ngeenkcukacha zam ukuba ndiyavuma ukuba noludliwano-ndlebe?</w:t>
       </w:r>
       <w:r>
         <w:t xml:space="preserve"> </w:t>
@@ -572,39 +572,39 @@
         <w:spacing w:after="240" w:before="240" w:line="240" w:lineRule="auto"/>
       </w:pPr>
       <w:r>
-        <w:t xml:space="preserve">We only collect what’s needed for the study and store it securely. Your information, like your consent form and interview recording, and any information you provide via email or WhatsApp, will be kept safe on secure servers at the University of Cape Town. </w:t>
-      </w:r>
-    </w:p>
-    <w:p>
-      <w:pPr>
-        <w:spacing w:after="240" w:before="240" w:line="240" w:lineRule="auto"/>
-      </w:pPr>
-      <w:r>
-        <w:t xml:space="preserve">Interview recordings will be deleted after we have written our notes. Any details that identify you will be kept separate and only authorised staff can access them. All data will be kept for five years after the study, but personal information will be deleted when the study ends. </w:t>
-      </w:r>
-    </w:p>
-    <w:p>
-      <w:pPr>
-        <w:spacing w:after="240" w:before="240" w:line="240" w:lineRule="auto"/>
-      </w:pPr>
-      <w:r>
-        <w:t xml:space="preserve">Ethics committees and monitors may check the information. Your information will stay private unless the law says otherwise. After the study, we may share the information with other researchers but without your details. You have the right to see, correct, or ask us to delete your personal information.</w:t>
-      </w:r>
-    </w:p>
-    <w:p>
-      <w:pPr>
-        <w:spacing w:after="240" w:before="240" w:line="240" w:lineRule="auto"/>
-      </w:pPr>
-      <w:r>
-        <w:t xml:space="preserve">You have the right to request access to your data, to correct any mistakes in your data, and to request us to delete it or transfer it somewhere else. Please email the study team before [*date to be determined] if you would like to do any of these.</w:t>
-      </w:r>
-    </w:p>
-    <w:p>
-      <w:pPr>
-        <w:spacing w:after="240" w:before="240" w:line="240" w:lineRule="auto"/>
-      </w:pPr>
-      <w:r>
-        <w:t xml:space="preserve">Your participation and what you tell us will help us understand how to support families like yours. We plan to share the results in reports and at conferences so others can learn from this study too.</w:t>
+        <w:t xml:space="preserve">Siqokelela kuphela oko sikudingayo koluphononongo kwaye sikugcina ngokukhuselekileyo. Ulwazi lwakho, olufana nefomu yakho yemvume kunye noshicilelo lodliwano-ndlebe, kunye nalo naluphi na ulwazi olunikeza nge-imeyile okanye nge-WhatsApp, luya kugcinwa likhuselekile kwiiseva ezikhuselekileyo kwiDyunivesithi yaseKapa. </w:t>
+      </w:r>
+    </w:p>
+    <w:p>
+      <w:pPr>
+        <w:spacing w:after="240" w:before="240" w:line="240" w:lineRule="auto"/>
+      </w:pPr>
+      <w:r>
+        <w:t xml:space="preserve">Ushicilelo lodliwano-ndlebe luzakucinywa emva kokuba sibhale phantsi amanqaku ethu. Naziphi na iinkcukacha ezichaza wena zizakugcinwa bucala kwaye ngabasebenzi abagunyazisiweyo kuphela abanokufikelela kuzo. Yonke idatha iya kugcinwa iminyaka emihlanu emva koluphononongo, kodwa inkcukacha zomntu ziya kususwa xa uphononongo luphelile. </w:t>
+      </w:r>
+    </w:p>
+    <w:p>
+      <w:pPr>
+        <w:spacing w:after="240" w:before="240" w:line="240" w:lineRule="auto"/>
+      </w:pPr>
+      <w:r>
+        <w:t xml:space="preserve">Iikomiti zokuziphatha kunye nabahloli banokulijonga ulwazi. Inkcukacha zakho ziyakuhlala ziyimfihlo ngaphandle kokuba umthetho uthetha enye into. Emva koluphononongo, singabelana ngolwazi nabanye abaphandi kodwa ngaphandle kweenkcukacha zakho. Unelungelo lokubona, ulungise, okanye ucele ukuba kucinywe ulwazi lwakho.</w:t>
+      </w:r>
+    </w:p>
+    <w:p>
+      <w:pPr>
+        <w:spacing w:after="240" w:before="240" w:line="240" w:lineRule="auto"/>
+      </w:pPr>
+      <w:r>
+        <w:t xml:space="preserve">Unelungelo lokucela ukufikelela kwidatha yakho, ukulungisa naziphi na iimpazamo kwidatha yakho, kwaye usicele ukuba siyicime okanye siyidlulisele kwenye indawo. Nceda u-imeyilele iqela lophononongo phambi kwe [*umhla oza kumiselwa] ukuba ufuna ukwenza nayiphi na kwezi.</w:t>
+      </w:r>
+    </w:p>
+    <w:p>
+      <w:pPr>
+        <w:spacing w:after="240" w:before="240" w:line="240" w:lineRule="auto"/>
+      </w:pPr>
+      <w:r>
+        <w:t xml:space="preserve">Ukuthatha kwakho inxaxheba kunye nento osixelela yona kuya kusinceda siqondisise singazixhasa njani iintsapho ezifana nezakho. Siceba ukwabelana ngeziphumo kwiingxelo nakwii-nkomfa ukuze nabanye bafunde kolu phononongo.</w:t>
       </w:r>
     </w:p>
     <w:p>
@@ -615,7 +615,7 @@
         <w:rPr>
           <w:b w:val="1"/>
         </w:rPr>
-        <w:t xml:space="preserve">Who are some of the study team members?</w:t>
+        <w:t xml:space="preserve">Ngobani amanye amalungu eqela lophononongo?</w:t>
       </w:r>
       <w:r>
         <w:t xml:space="preserve"> </w:t>
@@ -626,7 +626,7 @@
         <w:spacing w:after="240" w:before="240" w:line="240" w:lineRule="auto"/>
       </w:pPr>
       <w:r>
-        <w:t xml:space="preserve">The principal investigators of this study are Prof Cathy Ward and Cindee Bruyns and the Co-investigator is Carly Katzef all from the University of Cape Town.</w:t>
+        <w:t xml:space="preserve">Abaphononongi abaziintloko kolu phononongo nguNjinga Cathy Ward no Cindee Bruyns kwaye iCo-investigator ngu Carly Katzef bonke basuka kwiDyunivesithi yaseKapa.</w:t>
       </w:r>
     </w:p>
     <w:p>
@@ -638,23 +638,23 @@
         <w:pStyle w:val="P68B1DB1-Normal2"/>
       </w:pPr>
       <w:r>
-        <w:t xml:space="preserve">Are there any risks in being interviewed?   </w:t>
-      </w:r>
-    </w:p>
-    <w:p>
-      <w:pPr>
-        <w:spacing w:after="240" w:before="240" w:line="240" w:lineRule="auto"/>
-      </w:pPr>
-      <w:r>
-        <w:t xml:space="preserve">We don’t expect any risks to you if you are interviewed. If any questions make you uncomfortable, you don’t have to answer them. If you become upset during the interview, you can let your interviewer know. Remember, you can stop participating anytime without giving a reason. We care about your well-being.</w:t>
-      </w:r>
-    </w:p>
-    <w:p>
-      <w:pPr>
-        <w:spacing w:after="240" w:before="240" w:line="240" w:lineRule="auto"/>
-      </w:pPr>
-      <w:r>
-        <w:t xml:space="preserve">We also want to make sure you're safe. If we notice that you or your family are in serious danger, we might refer you for support or could need to ask for help from other places outside of this study, like social or medical services.</w:t>
+        <w:t xml:space="preserve">Ingaba ikhona imingcipheko ekwenziweni udliwano-ndlebe?   </w:t>
+      </w:r>
+    </w:p>
+    <w:p>
+      <w:pPr>
+        <w:spacing w:after="240" w:before="240" w:line="240" w:lineRule="auto"/>
+      </w:pPr>
+      <w:r>
+        <w:t xml:space="preserve">Asilindelanga nayiphi na imingcipheko kuwe ukuba unodliwano-ndlebe. Ukuba nayiphi na imibuzo ikwenza ungakhululeki, akunyanzelekanga uyiphendule. Ukuba uyacaphuka ngexesha lodliwano-ndlebe, unokwazisa umenzi wodliwano-ndlebe lwakho. Khumbula, ungayeka ukuthatha inxaxheba nanini na ngaphandle kokunikeza isizathu. Siyakhathala ngempilo-ntle yakho.</w:t>
+      </w:r>
+    </w:p>
+    <w:p>
+      <w:pPr>
+        <w:spacing w:after="240" w:before="240" w:line="240" w:lineRule="auto"/>
+      </w:pPr>
+      <w:r>
+        <w:t xml:space="preserve">Sifuna nokuqinisekisa ukuba ukhuselekile. Ukuba siyaqaphelisisa ukuba wena okanye usapho lwakho lukweyona inkulu ingozi, singanithumela ukuze nifumane inkxaso okanye singadinga ukucela uncedo kwezinye indawo ezingaphandle koluphononongo, njengoo nontlalontle okanye uncedo lwezempilo.</w:t>
       </w:r>
     </w:p>
     <w:p>
@@ -666,15 +666,15 @@
         <w:pStyle w:val="P68B1DB1-Normal2"/>
       </w:pPr>
       <w:r>
-        <w:t xml:space="preserve">Who pays for the study?</w:t>
-      </w:r>
-    </w:p>
-    <w:p>
-      <w:pPr>
-        <w:spacing w:after="240" w:before="240" w:line="240" w:lineRule="auto"/>
-      </w:pPr>
-      <w:r>
-        <w:t xml:space="preserve">This study is part of the Global Parenting Initiative, funded by the LEGO Foundation, Oak Foundation, the World Childhood Foundation, The Human Safety Net, and the UK Research and Innovation Global Challenges Research Fund. </w:t>
+        <w:t xml:space="preserve">Ngubani obhatala oluphononongo?</w:t>
+      </w:r>
+    </w:p>
+    <w:p>
+      <w:pPr>
+        <w:spacing w:after="240" w:before="240" w:line="240" w:lineRule="auto"/>
+      </w:pPr>
+      <w:r>
+        <w:t xml:space="preserve">Olu phononongo luyinxalenye ye Global Parenting Initiative, luxhaswe ngokwezimali ngu LEGO Foundation, Oak Fundation, i-World Childhood Foundation, i-Human Safety Net kunye ne UK Research kunye ne Innovaion Global Challenges Research Fund. </w:t>
       </w:r>
     </w:p>
     <w:p>
@@ -686,15 +686,15 @@
         <w:pStyle w:val="P68B1DB1-Normal2"/>
       </w:pPr>
       <w:r>
-        <w:t xml:space="preserve">Data protection</w:t>
-      </w:r>
-    </w:p>
-    <w:p>
-      <w:pPr>
-        <w:spacing w:after="240" w:before="240" w:line="240" w:lineRule="auto"/>
-      </w:pPr>
-      <w:r>
-        <w:t xml:space="preserve">The University Cape Town makes sure your personal information is used safely and correctly, just for research. The study follows data protection laws like GDPR (General Data Protection Regulation) in the UK and POPIA (Protection of Personal Information Act) in South Africa. Any data that is transferred across borders will comply with POPIA. </w:t>
+        <w:t xml:space="preserve">Ukhuseleko lwedatha</w:t>
+      </w:r>
+    </w:p>
+    <w:p>
+      <w:pPr>
+        <w:spacing w:after="240" w:before="240" w:line="240" w:lineRule="auto"/>
+      </w:pPr>
+      <w:r>
+        <w:t xml:space="preserve">IDyunivesithi yaseKapa iqinisekisa ukuba iinkcukacha zakho zobuqu zisetyenziswa ngokukhuselekileyo nangokuchanekileyo, nje kuphando kuphela. Uphononongo lulandela imithetho yokukhuselwa kwedatha efana ne-GDPR (General Data Protection Regulation) e-UK kunye ne-POPIA (uMthetho woKhuselo loLwazi loMntu) eMzantsi Afrika. Nayiphi na idatha ethi ithunyelwe ngaphesheya kwemida izakuthobelana ne POPIA. </w:t>
       </w:r>
     </w:p>
     <w:p>
@@ -706,15 +706,15 @@
         <w:pStyle w:val="P68B1DB1-Normal2"/>
       </w:pPr>
       <w:r>
-        <w:t xml:space="preserve">Who has approved this study?</w:t>
-      </w:r>
-    </w:p>
-    <w:p>
-      <w:pPr>
-        <w:spacing w:after="240" w:before="240" w:line="240" w:lineRule="auto"/>
-      </w:pPr>
-      <w:r>
-        <w:t xml:space="preserve">[Once the ethics has been approved this will read as follows: This study has received approval from the University of Cape Town’s Centre for Social Science Research Ethics Committee and University of Cape Town’s Faculty of Health Sciences Human Research Ethics Committee. The study has also been approved by the Western Cape Department of Health and Wellness and Department of Social Development, and City of Cape Town’s City health.]</w:t>
+        <w:t xml:space="preserve">Ngubani ogunyazise oluphononongo?</w:t>
+      </w:r>
+    </w:p>
+    <w:p>
+      <w:pPr>
+        <w:spacing w:after="240" w:before="240" w:line="240" w:lineRule="auto"/>
+      </w:pPr>
+      <w:r>
+        <w:t xml:space="preserve">[Yakube ivunyiwe imigaqo yokuziphatha iya kufundeka ngoluhlobo lulandelayo: Olu phononongo lufumene imvume kwiDyunivesithi yaseKapa kwiZiko leKomiti yeeNqoba zoPhando kwiNzululwazi yezeNtlalo kunye neKomiti yeeNqoba zokuziphatha zoPhando lweDyunivesithi yaseKapa. Olu phononongo lukwavunyiwe liSebe lezeMpilo leNtshona Koloni kunye ne-Mpilo kunye neSebe loPhuhliso loLuntu, kunye nesebe lempilo yeSixeko saseKapa.]</w:t>
       </w:r>
     </w:p>
     <w:p>
@@ -726,23 +726,23 @@
         <w:pStyle w:val="P68B1DB1-Normal2"/>
       </w:pPr>
       <w:r>
-        <w:t xml:space="preserve">Who do I contact if I have questions or concerns?</w:t>
-      </w:r>
-    </w:p>
-    <w:p>
-      <w:pPr>
-        <w:spacing w:after="240" w:before="240" w:line="240" w:lineRule="auto"/>
-      </w:pPr>
-      <w:r>
-        <w:t xml:space="preserve">If you have any questions or concerns about your rights as a study participant, you can contact the study team at swift@globalparenting.org or on WhatsApp at +27 XX XXX XXXX (messages only).</w:t>
-      </w:r>
-    </w:p>
-    <w:p>
-      <w:pPr>
-        <w:spacing w:after="240" w:before="240" w:line="240" w:lineRule="auto"/>
-      </w:pPr>
-      <w:r>
-        <w:t xml:space="preserve">If you have more questions or concerns about your rights, you can contact one of the ethics committees listed: </w:t>
+        <w:t xml:space="preserve">Ngubani endinokuqhagamshelana naye ukuba ndinemibuzo okanye iinkxalabo?</w:t>
+      </w:r>
+    </w:p>
+    <w:p>
+      <w:pPr>
+        <w:spacing w:after="240" w:before="240" w:line="240" w:lineRule="auto"/>
+      </w:pPr>
+      <w:r>
+        <w:t xml:space="preserve">Ukuba unayo nayiphi na imibuzo okanye iinkxalabo malunga namalungelo akho njengomthathi-nxaxheba kuphando, ungaqhagamshelana neqela lophononongo ku-swift@globalparenting.org okanye ku-WhatsApp ku- +27 XX XXX XXXX (imiyalezo kuphela).</w:t>
+      </w:r>
+    </w:p>
+    <w:p>
+      <w:pPr>
+        <w:spacing w:after="240" w:before="240" w:line="240" w:lineRule="auto"/>
+      </w:pPr>
+      <w:r>
+        <w:t xml:space="preserve">Ukuba uneminye imibuzo okanye iinkxalabo malunga namalungelo akho, ungaqhagamshelana nenye yee komiti yokuziphatha edwelisiweyo: </w:t>
       </w:r>
     </w:p>
     <w:tbl>
@@ -796,7 +796,7 @@
               <w:rPr>
                 <w:b w:val="1"/>
               </w:rPr>
-              <w:t>Name</w:t>
+              <w:t>Igama</w:t>
             </w:r>
             <w:r>
               <w:t xml:space="preserve"> </w:t>
@@ -827,7 +827,7 @@
               <w:rPr>
                 <w:b w:val="1"/>
               </w:rPr>
-              <w:t>Telephone</w:t>
+              <w:t xml:space="preserve">Inombolo yomnxeba</w:t>
             </w:r>
             <w:r>
               <w:t xml:space="preserve"> </w:t>
@@ -858,7 +858,7 @@
               <w:rPr>
                 <w:b w:val="1"/>
               </w:rPr>
-              <w:t>Email</w:t>
+              <w:t>Imeyile</w:t>
             </w:r>
             <w:r>
               <w:t xml:space="preserve"> </w:t>
@@ -893,7 +893,7 @@
               <w:spacing w:after="240" w:before="240" w:line="240" w:lineRule="auto"/>
             </w:pPr>
             <w:r>
-              <w:t xml:space="preserve">University of Cape Town Centre for Social Science Research </w:t>
+              <w:t xml:space="preserve">IDyunivesithi yaseKapa iZiko lezoPhando lweNzululwazi yeZentlalo </w:t>
             </w:r>
           </w:p>
         </w:tc>
@@ -975,7 +975,7 @@
               <w:spacing w:after="240" w:before="240" w:line="240" w:lineRule="auto"/>
             </w:pPr>
             <w:r>
-              <w:t xml:space="preserve">Human Research Ethics Committee</w:t>
+              <w:t xml:space="preserve">Ikomiti yeeNdlela zokuziphatha zoPhando loLuntu</w:t>
             </w:r>
           </w:p>
         </w:tc>
@@ -1045,15 +1045,15 @@
         <w:pStyle w:val="P68B1DB1-Normal2"/>
       </w:pPr>
       <w:r>
-        <w:t xml:space="preserve">Informed Telephonic consent to take part in the study.</w:t>
-      </w:r>
-    </w:p>
-    <w:p>
-      <w:pPr>
-        <w:spacing w:after="240" w:before="240" w:line="240" w:lineRule="auto"/>
-      </w:pPr>
-      <w:r>
-        <w:t xml:space="preserve">Please respond with the word “agree” to each as I go through each of the following points. If you don’t agree, we can go over any other information you need to make your decision and if you agree, then we can proceed:</w:t>
+        <w:t xml:space="preserve">Imvume yoMnxeba echaziweyo yokuthatha inxaxheba kuphononongo.</w:t>
+      </w:r>
+    </w:p>
+    <w:p>
+      <w:pPr>
+        <w:spacing w:after="240" w:before="240" w:line="240" w:lineRule="auto"/>
+      </w:pPr>
+      <w:r>
+        <w:t xml:space="preserve">Nceda uphendule ngegama elithi "ndiyavuma" kwinqaku ngalinye njengoko ndihamba ngenqaku ngalinye kulana alandelayo. Ukuba awuvumi, singajongisisa kulo naluphi na ulwazi oludingayo ukuze uthathe isigqibo kwaye ukuba uyavuma, ngoko ke singaqhubeka:</w:t>
       </w:r>
     </w:p>
     <w:p>
@@ -1066,7 +1066,7 @@
         <w:ind w:left="720" w:hanging="360"/>
       </w:pPr>
       <w:r>
-        <w:t xml:space="preserve">Someone from the research team has gone over all the information above and I know what I need to do.</w:t>
+        <w:t xml:space="preserve">Umntu osuka kwiqela lophando uye wajongisisa lonke ulwazi olungentla kwaye ndiyayazi into ekufuneka ndiyenzile.</w:t>
       </w:r>
     </w:p>
     <w:p>
@@ -1079,7 +1079,7 @@
         <w:ind w:left="720" w:hanging="360"/>
       </w:pPr>
       <w:r>
-        <w:t xml:space="preserve">I had time to think about the information and ask questions. I am happy with the answers which I got. </w:t>
+        <w:t xml:space="preserve">Ndiye ndanexesha lokucinga malunga nolwazi kunye nokubuza imibuzo. Ndiyavuya ngeempendulo endizifumeneyo. </w:t>
       </w:r>
     </w:p>
     <w:p>
@@ -1092,7 +1092,7 @@
         <w:ind w:left="720" w:hanging="360"/>
       </w:pPr>
       <w:r>
-        <w:t xml:space="preserve">I know I can say yes or no to being in the study. If I say yes, I can stop any time before the [*date to still be determined] without saying why, and nothing bad will happen.</w:t>
+        <w:t xml:space="preserve">Ndiyayazi ndingathi ewe okanye hayi ekubeni yinxalenye yophononongo. Ukuba ndithi ewe, ndingayimisa nangaliphi na ixesha phambi kwe [*umhla usamiselwa] ndingatsho ukuba kutheni, kwaye akukho nto imbi iya kwenzeka.</w:t>
       </w:r>
     </w:p>
     <w:p>
@@ -1105,7 +1105,7 @@
         <w:ind w:left="720" w:hanging="360"/>
       </w:pPr>
       <w:r>
-        <w:t xml:space="preserve">I am okay with the interview being recorded. I know the recordings will be used for research.</w:t>
+        <w:t xml:space="preserve">Ndilungile ukuba nodliwano-ndlebe olushicilelweyo. Ndiyayazi ushicilelo luzakusetyenziswa kuphando.</w:t>
       </w:r>
     </w:p>
     <w:p>
@@ -1118,7 +1118,7 @@
         <w:ind w:left="720" w:hanging="360"/>
       </w:pPr>
       <w:r>
-        <w:t xml:space="preserve">I know who can see my information after the interview, how it will be kept safe, and what happens to it after the study.</w:t>
+        <w:t xml:space="preserve">Ndiyayazi ukuba ngubani onokubona ulwazi lwam emva kodliwano-ndlebe, ukuba luya kugcinwa njani lukhuselekile, kwaye kwenzeka ntoni kulo emva kophononongo.</w:t>
       </w:r>
     </w:p>
     <w:p>
@@ -1131,7 +1131,7 @@
         <w:ind w:left="720" w:hanging="360"/>
       </w:pPr>
       <w:r>
-        <w:t xml:space="preserve">I know I can request access to my data, correct any mistakes, ask to delete it, or for it to be transferred somewhere else.</w:t>
+        <w:t xml:space="preserve">Ndiyayazi ukuba ndingacela ukufikelela kwidatha yam, ndilungise naziphi na iimpazamo, ndicele ukuyicima, okanye ukuba idluliselwe kwenye indawo.</w:t>
       </w:r>
     </w:p>
     <w:p>
@@ -1144,7 +1144,7 @@
         <w:ind w:left="720" w:hanging="360"/>
       </w:pPr>
       <w:r>
-        <w:t xml:space="preserve">I know that I won’t be named in any papers or reports from this study.</w:t>
+        <w:t xml:space="preserve">Ndiyayazi ukuba andizukuchazwa kuwo nawaphi na amaphepha okanye iingxelo zolu phononongo.</w:t>
       </w:r>
     </w:p>
     <w:p>
@@ -1157,7 +1157,7 @@
         <w:ind w:left="720" w:hanging="360"/>
       </w:pPr>
       <w:r>
-        <w:t xml:space="preserve">I know who to tell if I have a problem with the study.</w:t>
+        <w:t xml:space="preserve">Ndiyayazi ukuba ndingaxelela bani ukuba ndinengxaki noluphononongo.</w:t>
       </w:r>
     </w:p>
     <w:p>
@@ -1170,7 +1170,7 @@
         <w:ind w:left="720" w:hanging="360"/>
       </w:pPr>
       <w:r>
-        <w:t xml:space="preserve">I can be contacted again if more information is needed from me.</w:t>
+        <w:t xml:space="preserve">Ndingaqhagamshelwa kwakhona ukuba ulwazi oluninzi luyafuneka kum.</w:t>
       </w:r>
     </w:p>
     <w:p>
@@ -1183,7 +1183,7 @@
         <w:ind w:left="720" w:hanging="360"/>
       </w:pPr>
       <w:r>
-        <w:t xml:space="preserve">I understand the team will keep my contact information safe so they can tell me about the results of the study.</w:t>
+        <w:t xml:space="preserve">Ndiyayiqonda ukuba iqela liya kugcina iinkcukacha zam zoqhagamshelwano zikhuselekile ukuze bandixelele ngeziphumo zophononongo.</w:t>
       </w:r>
     </w:p>
     <w:p>

</xml_diff>